<commit_message>
Fix CR GSM02000 07/10/24
</commit_message>
<xml_diff>
--- a/BIMASAKTI_11/1.00/PROGRAM/BS Program/SPEC/APR00500/APR00500 AP Invoice List.docx
+++ b/BIMASAKTI_11/1.00/PROGRAM/BS Program/SPEC/APR00500/APR00500 AP Invoice List.docx
@@ -499,9 +499,149 @@
     <w:p>
       <w:pPr>
         <w:rPr>
-          <w:lang w:val="id-ID"/>
+          <w:rFonts w:ascii="Courier New" w:hAnsi="Courier New" w:cs="Courier New"/>
+          <w:color w:val="984806" w:themeColor="accent6" w:themeShade="80"/>
+          <w:sz w:val="14"/>
         </w:rPr>
       </w:pPr>
+      <w:r>
+        <w:rPr>
+          <w:rFonts w:ascii="Courier New" w:hAnsi="Courier New" w:cs="Courier New"/>
+          <w:noProof/>
+          <w:color w:val="984806" w:themeColor="accent6" w:themeShade="80"/>
+          <w:sz w:val="14"/>
+        </w:rPr>
+        <mc:AlternateContent>
+          <mc:Choice Requires="wps">
+            <w:drawing>
+              <wp:anchor distT="0" distB="0" distL="114300" distR="114300" simplePos="0" relativeHeight="251660288" behindDoc="0" locked="0" layoutInCell="1" allowOverlap="1" wp14:anchorId="57D24403" wp14:editId="7837DD63">
+                <wp:simplePos x="0" y="0"/>
+                <wp:positionH relativeFrom="column">
+                  <wp:posOffset>446227</wp:posOffset>
+                </wp:positionH>
+                <wp:positionV relativeFrom="paragraph">
+                  <wp:posOffset>211886</wp:posOffset>
+                </wp:positionV>
+                <wp:extent cx="5025543" cy="3043123"/>
+                <wp:effectExtent l="0" t="0" r="22860" b="24130"/>
+                <wp:wrapNone/>
+                <wp:docPr id="7" name="Straight Connector 7"/>
+                <wp:cNvGraphicFramePr/>
+                <a:graphic xmlns:a="http://schemas.openxmlformats.org/drawingml/2006/main">
+                  <a:graphicData uri="http://schemas.microsoft.com/office/word/2010/wordprocessingShape">
+                    <wps:wsp>
+                      <wps:cNvCnPr/>
+                      <wps:spPr>
+                        <a:xfrm flipH="1">
+                          <a:off x="0" y="0"/>
+                          <a:ext cx="5025543" cy="3043123"/>
+                        </a:xfrm>
+                        <a:prstGeom prst="line">
+                          <a:avLst/>
+                        </a:prstGeom>
+                        <a:ln>
+                          <a:solidFill>
+                            <a:srgbClr val="C00000"/>
+                          </a:solidFill>
+                        </a:ln>
+                      </wps:spPr>
+                      <wps:style>
+                        <a:lnRef idx="1">
+                          <a:schemeClr val="accent1"/>
+                        </a:lnRef>
+                        <a:fillRef idx="0">
+                          <a:schemeClr val="accent1"/>
+                        </a:fillRef>
+                        <a:effectRef idx="0">
+                          <a:schemeClr val="accent1"/>
+                        </a:effectRef>
+                        <a:fontRef idx="minor">
+                          <a:schemeClr val="tx1"/>
+                        </a:fontRef>
+                      </wps:style>
+                      <wps:bodyPr/>
+                    </wps:wsp>
+                  </a:graphicData>
+                </a:graphic>
+              </wp:anchor>
+            </w:drawing>
+          </mc:Choice>
+          <mc:Fallback>
+            <w:pict>
+              <v:line w14:anchorId="37BC3CD9" id="Straight Connector 7" o:spid="_x0000_s1026" style="position:absolute;flip:x;z-index:251660288;visibility:visible;mso-wrap-style:square;mso-wrap-distance-left:9pt;mso-wrap-distance-top:0;mso-wrap-distance-right:9pt;mso-wrap-distance-bottom:0;mso-position-horizontal:absolute;mso-position-horizontal-relative:text;mso-position-vertical:absolute;mso-position-vertical-relative:text" from="35.15pt,16.7pt" to="430.85pt,256.3pt" o:gfxdata="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" strokecolor="#c00000"/>
+            </w:pict>
+          </mc:Fallback>
+        </mc:AlternateContent>
+      </w:r>
+      <w:r>
+        <w:rPr>
+          <w:rFonts w:ascii="Courier New" w:hAnsi="Courier New" w:cs="Courier New"/>
+          <w:noProof/>
+          <w:color w:val="984806" w:themeColor="accent6" w:themeShade="80"/>
+          <w:sz w:val="14"/>
+        </w:rPr>
+        <mc:AlternateContent>
+          <mc:Choice Requires="wps">
+            <w:drawing>
+              <wp:anchor distT="0" distB="0" distL="114300" distR="114300" simplePos="0" relativeHeight="251659264" behindDoc="0" locked="0" layoutInCell="1" allowOverlap="1" wp14:anchorId="42BDB047" wp14:editId="0091BC6B">
+                <wp:simplePos x="0" y="0"/>
+                <wp:positionH relativeFrom="column">
+                  <wp:posOffset>256032</wp:posOffset>
+                </wp:positionH>
+                <wp:positionV relativeFrom="paragraph">
+                  <wp:posOffset>160680</wp:posOffset>
+                </wp:positionV>
+                <wp:extent cx="5193792" cy="3299156"/>
+                <wp:effectExtent l="0" t="0" r="26035" b="34925"/>
+                <wp:wrapNone/>
+                <wp:docPr id="6" name="Straight Connector 6"/>
+                <wp:cNvGraphicFramePr/>
+                <a:graphic xmlns:a="http://schemas.openxmlformats.org/drawingml/2006/main">
+                  <a:graphicData uri="http://schemas.microsoft.com/office/word/2010/wordprocessingShape">
+                    <wps:wsp>
+                      <wps:cNvCnPr/>
+                      <wps:spPr>
+                        <a:xfrm>
+                          <a:off x="0" y="0"/>
+                          <a:ext cx="5193792" cy="3299156"/>
+                        </a:xfrm>
+                        <a:prstGeom prst="line">
+                          <a:avLst/>
+                        </a:prstGeom>
+                        <a:ln>
+                          <a:solidFill>
+                            <a:srgbClr val="C00000"/>
+                          </a:solidFill>
+                        </a:ln>
+                      </wps:spPr>
+                      <wps:style>
+                        <a:lnRef idx="1">
+                          <a:schemeClr val="accent1"/>
+                        </a:lnRef>
+                        <a:fillRef idx="0">
+                          <a:schemeClr val="accent1"/>
+                        </a:fillRef>
+                        <a:effectRef idx="0">
+                          <a:schemeClr val="accent1"/>
+                        </a:effectRef>
+                        <a:fontRef idx="minor">
+                          <a:schemeClr val="tx1"/>
+                        </a:fontRef>
+                      </wps:style>
+                      <wps:bodyPr/>
+                    </wps:wsp>
+                  </a:graphicData>
+                </a:graphic>
+              </wp:anchor>
+            </w:drawing>
+          </mc:Choice>
+          <mc:Fallback>
+            <w:pict>
+              <v:line w14:anchorId="2C12BFD8" id="Straight Connector 6" o:spid="_x0000_s1026" style="position:absolute;z-index:251659264;visibility:visible;mso-wrap-style:square;mso-wrap-distance-left:9pt;mso-wrap-distance-top:0;mso-wrap-distance-right:9pt;mso-wrap-distance-bottom:0;mso-position-horizontal:absolute;mso-position-horizontal-relative:text;mso-position-vertical:absolute;mso-position-vertical-relative:text" from="20.15pt,12.65pt" to="429.1pt,272.45pt" o:gfxdata="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" strokecolor="#c00000"/>
+            </w:pict>
+          </mc:Fallback>
+        </mc:AlternateContent>
+      </w:r>
       <w:r>
         <w:rPr>
           <w:rFonts w:ascii="Courier New" w:hAnsi="Courier New" w:cs="Courier New"/>
@@ -544,21 +684,71 @@
           </wp:inline>
         </w:drawing>
       </w:r>
+    </w:p>
+    <w:p>
+      <w:pPr>
+        <w:pStyle w:val="NoSpacing"/>
+      </w:pPr>
       <w:r>
         <w:rPr>
-          <w:rFonts w:ascii="Courier New" w:hAnsi="Courier New" w:cs="Courier New"/>
-          <w:color w:val="984806" w:themeColor="accent6" w:themeShade="80"/>
-          <w:sz w:val="14"/>
+          <w:highlight w:val="yellow"/>
         </w:rPr>
-        <w:t>h\g</w:t>
+        <w:lastRenderedPageBreak/>
+        <w:t>CR1</w:t>
       </w:r>
     </w:p>
     <w:p>
       <w:pPr>
+        <w:rPr>
+          <w:lang w:val="id-ID"/>
+        </w:rPr>
+      </w:pPr>
+      <w:r>
+        <w:rPr>
+          <w:lang w:val="id-ID"/>
+        </w:rPr>
+        <w:drawing>
+          <wp:inline distT="0" distB="0" distL="0" distR="0" wp14:anchorId="694AE364" wp14:editId="03659B29">
+            <wp:extent cx="5943600" cy="3609340"/>
+            <wp:effectExtent l="0" t="0" r="0" b="0"/>
+            <wp:docPr id="5" name="Picture 5"/>
+            <wp:cNvGraphicFramePr>
+              <a:graphicFrameLocks xmlns:a="http://schemas.openxmlformats.org/drawingml/2006/main" noChangeAspect="1"/>
+            </wp:cNvGraphicFramePr>
+            <a:graphic xmlns:a="http://schemas.openxmlformats.org/drawingml/2006/main">
+              <a:graphicData uri="http://schemas.openxmlformats.org/drawingml/2006/picture">
+                <pic:pic xmlns:pic="http://schemas.openxmlformats.org/drawingml/2006/picture">
+                  <pic:nvPicPr>
+                    <pic:cNvPr id="1" name=""/>
+                    <pic:cNvPicPr/>
+                  </pic:nvPicPr>
+                  <pic:blipFill>
+                    <a:blip r:embed="rId9"/>
+                    <a:stretch>
+                      <a:fillRect/>
+                    </a:stretch>
+                  </pic:blipFill>
+                  <pic:spPr>
+                    <a:xfrm>
+                      <a:off x="0" y="0"/>
+                      <a:ext cx="5943600" cy="3609340"/>
+                    </a:xfrm>
+                    <a:prstGeom prst="rect">
+                      <a:avLst/>
+                    </a:prstGeom>
+                  </pic:spPr>
+                </pic:pic>
+              </a:graphicData>
+            </a:graphic>
+          </wp:inline>
+        </w:drawing>
+      </w:r>
+    </w:p>
+    <w:p>
+      <w:pPr>
         <w:pStyle w:val="Heading4"/>
       </w:pPr>
       <w:r>
-        <w:lastRenderedPageBreak/>
         <w:t>INITIAL VERSION</w:t>
       </w:r>
     </w:p>
@@ -1385,6 +1575,7 @@
                 <w:sz w:val="14"/>
                 <w:lang w:val="id-ID"/>
               </w:rPr>
+              <w:lastRenderedPageBreak/>
               <w:t xml:space="preserve">Jalankan RSP_GS_GET_TRANS_CODE_INFO dengan parameter, simpan hasil ke </w:t>
             </w:r>
             <w:r>
@@ -1549,6 +1740,8 @@
             </w:pPr>
           </w:p>
         </w:tc>
+        <w:bookmarkStart w:id="2" w:name="_GoBack"/>
+        <w:bookmarkEnd w:id="2"/>
       </w:tr>
     </w:tbl>
     <w:p/>
@@ -2343,396 +2536,6 @@
                 <w:rFonts w:ascii="Courier New" w:hAnsi="Courier New" w:cs="Courier New"/>
                 <w:sz w:val="14"/>
               </w:rPr>
-              <w:t>Department</w:t>
-            </w:r>
-          </w:p>
-        </w:tc>
-        <w:tc>
-          <w:tcPr>
-            <w:tcW w:w="2377" w:type="dxa"/>
-            <w:tcBorders>
-              <w:right w:val="single" w:sz="4" w:space="0" w:color="auto"/>
-            </w:tcBorders>
-          </w:tcPr>
-          <w:p>
-            <w:pPr>
-              <w:pStyle w:val="NoSpacing"/>
-              <w:numPr>
-                <w:ilvl w:val="0"/>
-                <w:numId w:val="38"/>
-              </w:numPr>
-              <w:rPr>
-                <w:rFonts w:ascii="Courier New" w:hAnsi="Courier New" w:cs="Courier New"/>
-                <w:sz w:val="14"/>
-              </w:rPr>
-            </w:pPr>
-            <w:r>
-              <w:rPr>
-                <w:rFonts w:ascii="Courier New" w:hAnsi="Courier New" w:cs="Courier New"/>
-                <w:sz w:val="14"/>
-              </w:rPr>
-              <w:t>CDEPT_CODE</w:t>
-            </w:r>
-          </w:p>
-          <w:p>
-            <w:pPr>
-              <w:pStyle w:val="NoSpacing"/>
-              <w:numPr>
-                <w:ilvl w:val="0"/>
-                <w:numId w:val="38"/>
-              </w:numPr>
-              <w:rPr>
-                <w:rFonts w:ascii="Courier New" w:hAnsi="Courier New" w:cs="Courier New"/>
-                <w:sz w:val="14"/>
-              </w:rPr>
-            </w:pPr>
-            <w:r>
-              <w:rPr>
-                <w:rFonts w:ascii="Courier New" w:hAnsi="Courier New" w:cs="Courier New"/>
-                <w:sz w:val="14"/>
-              </w:rPr>
-              <w:t>CDEPT_NAME</w:t>
-            </w:r>
-          </w:p>
-          <w:p>
-            <w:pPr>
-              <w:pStyle w:val="NoSpacing"/>
-              <w:numPr>
-                <w:ilvl w:val="0"/>
-                <w:numId w:val="38"/>
-              </w:numPr>
-              <w:rPr>
-                <w:rFonts w:ascii="Courier New" w:hAnsi="Courier New" w:cs="Courier New"/>
-                <w:sz w:val="14"/>
-              </w:rPr>
-            </w:pPr>
-            <w:proofErr w:type="gramStart"/>
-            <w:r>
-              <w:rPr>
-                <w:rFonts w:ascii="Courier New" w:hAnsi="Courier New" w:cs="Courier New"/>
-                <w:sz w:val="14"/>
-              </w:rPr>
-              <w:t>Value :</w:t>
-            </w:r>
-            <w:proofErr w:type="gramEnd"/>
-            <w:r>
-              <w:rPr>
-                <w:rFonts w:ascii="Courier New" w:hAnsi="Courier New" w:cs="Courier New"/>
-                <w:sz w:val="14"/>
-              </w:rPr>
-              <w:t xml:space="preserve"> CDEPT_CODE</w:t>
-            </w:r>
-          </w:p>
-        </w:tc>
-        <w:tc>
-          <w:tcPr>
-            <w:tcW w:w="3157" w:type="dxa"/>
-            <w:tcBorders>
-              <w:left w:val="single" w:sz="4" w:space="0" w:color="auto"/>
-              <w:right w:val="single" w:sz="4" w:space="0" w:color="auto"/>
-            </w:tcBorders>
-          </w:tcPr>
-          <w:p>
-            <w:pPr>
-              <w:pStyle w:val="NoSpacing"/>
-              <w:rPr>
-                <w:rFonts w:ascii="Courier New" w:hAnsi="Courier New" w:cs="Courier New"/>
-                <w:sz w:val="14"/>
-              </w:rPr>
-            </w:pPr>
-            <w:r>
-              <w:rPr>
-                <w:rFonts w:ascii="Courier New" w:hAnsi="Courier New" w:cs="Courier New"/>
-                <w:sz w:val="14"/>
-              </w:rPr>
-              <w:t>Textbox &amp; Button Lookup</w:t>
-            </w:r>
-          </w:p>
-        </w:tc>
-        <w:tc>
-          <w:tcPr>
-            <w:tcW w:w="3355" w:type="dxa"/>
-            <w:tcBorders>
-              <w:left w:val="single" w:sz="4" w:space="0" w:color="auto"/>
-            </w:tcBorders>
-          </w:tcPr>
-          <w:p>
-            <w:pPr>
-              <w:pStyle w:val="NoSpacing"/>
-              <w:numPr>
-                <w:ilvl w:val="0"/>
-                <w:numId w:val="37"/>
-              </w:numPr>
-              <w:spacing w:line="276" w:lineRule="auto"/>
-              <w:rPr>
-                <w:rFonts w:ascii="Courier New" w:hAnsi="Courier New" w:cs="Courier New"/>
-                <w:sz w:val="14"/>
-              </w:rPr>
-            </w:pPr>
-            <w:r>
-              <w:rPr>
-                <w:rFonts w:ascii="Courier New" w:hAnsi="Courier New" w:cs="Courier New"/>
-                <w:sz w:val="14"/>
-              </w:rPr>
-              <w:t>Department Name always disabled</w:t>
-            </w:r>
-          </w:p>
-          <w:p>
-            <w:pPr>
-              <w:pStyle w:val="NoSpacing"/>
-              <w:numPr>
-                <w:ilvl w:val="0"/>
-                <w:numId w:val="37"/>
-              </w:numPr>
-              <w:spacing w:line="276" w:lineRule="auto"/>
-              <w:rPr>
-                <w:rFonts w:ascii="Courier New" w:hAnsi="Courier New" w:cs="Courier New"/>
-                <w:sz w:val="14"/>
-              </w:rPr>
-            </w:pPr>
-            <w:r>
-              <w:rPr>
-                <w:rFonts w:ascii="Courier New" w:hAnsi="Courier New" w:cs="Courier New"/>
-                <w:sz w:val="14"/>
-              </w:rPr>
-              <w:t>Dept Code &amp; button lookup always enabled</w:t>
-            </w:r>
-          </w:p>
-          <w:p>
-            <w:pPr>
-              <w:pStyle w:val="NoSpacing"/>
-              <w:numPr>
-                <w:ilvl w:val="0"/>
-                <w:numId w:val="37"/>
-              </w:numPr>
-              <w:rPr>
-                <w:rFonts w:ascii="Courier New" w:hAnsi="Courier New" w:cs="Courier New"/>
-                <w:sz w:val="14"/>
-              </w:rPr>
-            </w:pPr>
-            <w:r>
-              <w:rPr>
-                <w:rFonts w:ascii="Courier New" w:hAnsi="Courier New" w:cs="Courier New"/>
-                <w:sz w:val="14"/>
-              </w:rPr>
-              <w:t xml:space="preserve">Do Lookup </w:t>
-            </w:r>
-            <w:r>
-              <w:rPr>
-                <w:rFonts w:ascii="Courier New" w:hAnsi="Courier New" w:cs="Courier New"/>
-                <w:sz w:val="14"/>
-              </w:rPr>
-              <w:t>GSL00</w:t>
-            </w:r>
-            <w:r>
-              <w:rPr>
-                <w:rFonts w:ascii="Courier New" w:hAnsi="Courier New" w:cs="Courier New"/>
-                <w:sz w:val="14"/>
-              </w:rPr>
-              <w:t>71</w:t>
-            </w:r>
-            <w:r>
-              <w:rPr>
-                <w:rFonts w:ascii="Courier New" w:hAnsi="Courier New" w:cs="Courier New"/>
-                <w:sz w:val="14"/>
-              </w:rPr>
-              <w:t>0</w:t>
-            </w:r>
-            <w:r>
-              <w:rPr>
-                <w:rFonts w:ascii="Courier New" w:hAnsi="Courier New" w:cs="Courier New"/>
-                <w:sz w:val="14"/>
-              </w:rPr>
-              <w:t xml:space="preserve"> DEPARTMENT PROPERTY LOOKUP, </w:t>
-            </w:r>
-            <w:r>
-              <w:rPr>
-                <w:rFonts w:ascii="Courier New" w:hAnsi="Courier New" w:cs="Courier New"/>
-                <w:sz w:val="14"/>
-              </w:rPr>
-              <w:t>Parameter</w:t>
-            </w:r>
-            <w:r>
-              <w:rPr>
-                <w:rFonts w:ascii="Courier New" w:hAnsi="Courier New" w:cs="Courier New"/>
-                <w:sz w:val="14"/>
-              </w:rPr>
-              <w:t>:</w:t>
-            </w:r>
-          </w:p>
-          <w:p>
-            <w:pPr>
-              <w:pStyle w:val="NoSpacing"/>
-              <w:numPr>
-                <w:ilvl w:val="1"/>
-                <w:numId w:val="37"/>
-              </w:numPr>
-              <w:rPr>
-                <w:rFonts w:ascii="Courier New" w:hAnsi="Courier New" w:cs="Courier New"/>
-                <w:sz w:val="14"/>
-              </w:rPr>
-            </w:pPr>
-            <w:r>
-              <w:rPr>
-                <w:rFonts w:ascii="Courier New" w:hAnsi="Courier New" w:cs="Courier New"/>
-                <w:color w:val="984806" w:themeColor="accent6" w:themeShade="80"/>
-                <w:sz w:val="14"/>
-              </w:rPr>
-              <w:lastRenderedPageBreak/>
-              <w:t>VAR_COMPANY_ID</w:t>
-            </w:r>
-          </w:p>
-          <w:p>
-            <w:pPr>
-              <w:pStyle w:val="NoSpacing"/>
-              <w:numPr>
-                <w:ilvl w:val="1"/>
-                <w:numId w:val="37"/>
-              </w:numPr>
-              <w:rPr>
-                <w:rFonts w:ascii="Courier New" w:hAnsi="Courier New" w:cs="Courier New"/>
-                <w:sz w:val="14"/>
-              </w:rPr>
-            </w:pPr>
-            <w:r>
-              <w:rPr>
-                <w:rFonts w:ascii="Courier New" w:hAnsi="Courier New" w:cs="Courier New"/>
-                <w:sz w:val="14"/>
-              </w:rPr>
-              <w:t>Selected Property ID (CPROPERTY_ID)</w:t>
-            </w:r>
-          </w:p>
-          <w:p>
-            <w:pPr>
-              <w:pStyle w:val="NoSpacing"/>
-              <w:numPr>
-                <w:ilvl w:val="1"/>
-                <w:numId w:val="37"/>
-              </w:numPr>
-              <w:spacing w:line="276" w:lineRule="auto"/>
-              <w:rPr>
-                <w:rFonts w:ascii="Courier New" w:hAnsi="Courier New" w:cs="Courier New"/>
-                <w:sz w:val="14"/>
-              </w:rPr>
-            </w:pPr>
-            <w:r>
-              <w:rPr>
-                <w:rFonts w:ascii="Courier New" w:hAnsi="Courier New" w:cs="Courier New"/>
-                <w:color w:val="984806" w:themeColor="accent6" w:themeShade="80"/>
-                <w:sz w:val="14"/>
-              </w:rPr>
-              <w:t>VAR_USER_ID</w:t>
-            </w:r>
-          </w:p>
-          <w:p>
-            <w:pPr>
-              <w:pStyle w:val="NoSpacing"/>
-              <w:numPr>
-                <w:ilvl w:val="0"/>
-                <w:numId w:val="37"/>
-              </w:numPr>
-              <w:spacing w:line="276" w:lineRule="auto"/>
-              <w:rPr>
-                <w:rFonts w:ascii="Courier New" w:hAnsi="Courier New" w:cs="Courier New"/>
-                <w:sz w:val="14"/>
-              </w:rPr>
-            </w:pPr>
-            <w:r>
-              <w:rPr>
-                <w:rFonts w:ascii="Courier New" w:hAnsi="Courier New" w:cs="Courier New"/>
-                <w:sz w:val="14"/>
-              </w:rPr>
-              <w:t xml:space="preserve">Set CDEPT_CODE = </w:t>
-            </w:r>
-            <w:proofErr w:type="spellStart"/>
-            <w:proofErr w:type="gramStart"/>
-            <w:r>
-              <w:rPr>
-                <w:rFonts w:ascii="Courier New" w:hAnsi="Courier New" w:cs="Courier New"/>
-                <w:sz w:val="14"/>
-              </w:rPr>
-              <w:t>lookup.CDEPT</w:t>
-            </w:r>
-            <w:proofErr w:type="gramEnd"/>
-            <w:r>
-              <w:rPr>
-                <w:rFonts w:ascii="Courier New" w:hAnsi="Courier New" w:cs="Courier New"/>
-                <w:sz w:val="14"/>
-              </w:rPr>
-              <w:t>_CODE</w:t>
-            </w:r>
-            <w:proofErr w:type="spellEnd"/>
-          </w:p>
-          <w:p>
-            <w:pPr>
-              <w:pStyle w:val="NoSpacing"/>
-              <w:numPr>
-                <w:ilvl w:val="0"/>
-                <w:numId w:val="37"/>
-              </w:numPr>
-              <w:spacing w:line="276" w:lineRule="auto"/>
-              <w:rPr>
-                <w:rFonts w:ascii="Courier New" w:hAnsi="Courier New" w:cs="Courier New"/>
-                <w:sz w:val="14"/>
-              </w:rPr>
-            </w:pPr>
-            <w:r>
-              <w:rPr>
-                <w:rFonts w:ascii="Courier New" w:hAnsi="Courier New" w:cs="Courier New"/>
-                <w:sz w:val="14"/>
-              </w:rPr>
-              <w:t xml:space="preserve">Set CDEPT_NAME = </w:t>
-            </w:r>
-            <w:proofErr w:type="spellStart"/>
-            <w:proofErr w:type="gramStart"/>
-            <w:r>
-              <w:rPr>
-                <w:rFonts w:ascii="Courier New" w:hAnsi="Courier New" w:cs="Courier New"/>
-                <w:sz w:val="14"/>
-              </w:rPr>
-              <w:t>lookup.CDEPT</w:t>
-            </w:r>
-            <w:proofErr w:type="gramEnd"/>
-            <w:r>
-              <w:rPr>
-                <w:rFonts w:ascii="Courier New" w:hAnsi="Courier New" w:cs="Courier New"/>
-                <w:sz w:val="14"/>
-              </w:rPr>
-              <w:t>_NAME</w:t>
-            </w:r>
-            <w:proofErr w:type="spellEnd"/>
-          </w:p>
-          <w:p>
-            <w:pPr>
-              <w:pStyle w:val="NoSpacing"/>
-              <w:ind w:left="360"/>
-              <w:rPr>
-                <w:rFonts w:ascii="Courier New" w:hAnsi="Courier New" w:cs="Courier New"/>
-                <w:sz w:val="14"/>
-              </w:rPr>
-            </w:pPr>
-          </w:p>
-        </w:tc>
-      </w:tr>
-      <w:tr>
-        <w:tc>
-          <w:tcPr>
-            <w:tcW w:w="1290" w:type="dxa"/>
-          </w:tcPr>
-          <w:p>
-            <w:pPr>
-              <w:pStyle w:val="NoSpacing"/>
-              <w:rPr>
-                <w:rFonts w:ascii="Courier New" w:hAnsi="Courier New" w:cs="Courier New"/>
-                <w:sz w:val="14"/>
-              </w:rPr>
-            </w:pPr>
-            <w:r>
-              <w:rPr>
-                <w:rFonts w:ascii="Courier New" w:hAnsi="Courier New" w:cs="Courier New"/>
-                <w:sz w:val="14"/>
-              </w:rPr>
-              <w:lastRenderedPageBreak/>
               <w:t>Period</w:t>
             </w:r>
             <w:r>
@@ -3491,6 +3294,7 @@
                 <w:rFonts w:ascii="Courier New" w:hAnsi="Courier New" w:cs="Courier New"/>
                 <w:sz w:val="14"/>
               </w:rPr>
+              <w:lastRenderedPageBreak/>
               <w:t xml:space="preserve">Minimum Value = </w:t>
             </w:r>
             <w:r>
@@ -3636,6 +3440,7 @@
                 <w:rFonts w:ascii="Courier New" w:hAnsi="Courier New" w:cs="Courier New"/>
                 <w:sz w:val="14"/>
               </w:rPr>
+              <w:lastRenderedPageBreak/>
               <w:t xml:space="preserve">Default Value = </w:t>
             </w:r>
             <w:proofErr w:type="spellStart"/>
@@ -4040,6 +3845,503 @@
                 <w:rFonts w:ascii="Courier New" w:hAnsi="Courier New" w:cs="Courier New"/>
                 <w:sz w:val="14"/>
               </w:rPr>
+              <w:t>Department</w:t>
+            </w:r>
+          </w:p>
+        </w:tc>
+        <w:tc>
+          <w:tcPr>
+            <w:tcW w:w="2377" w:type="dxa"/>
+            <w:tcBorders>
+              <w:right w:val="single" w:sz="4" w:space="0" w:color="auto"/>
+            </w:tcBorders>
+          </w:tcPr>
+          <w:p>
+            <w:pPr>
+              <w:pStyle w:val="NoSpacing"/>
+              <w:numPr>
+                <w:ilvl w:val="0"/>
+                <w:numId w:val="38"/>
+              </w:numPr>
+              <w:rPr>
+                <w:rFonts w:ascii="Courier New" w:hAnsi="Courier New" w:cs="Courier New"/>
+                <w:sz w:val="14"/>
+              </w:rPr>
+            </w:pPr>
+            <w:r>
+              <w:rPr>
+                <w:rFonts w:ascii="Courier New" w:hAnsi="Courier New" w:cs="Courier New"/>
+                <w:sz w:val="14"/>
+              </w:rPr>
+              <w:t>CDEPT_CODE</w:t>
+            </w:r>
+          </w:p>
+          <w:p>
+            <w:pPr>
+              <w:pStyle w:val="NoSpacing"/>
+              <w:numPr>
+                <w:ilvl w:val="0"/>
+                <w:numId w:val="38"/>
+              </w:numPr>
+              <w:rPr>
+                <w:rFonts w:ascii="Courier New" w:hAnsi="Courier New" w:cs="Courier New"/>
+                <w:sz w:val="14"/>
+              </w:rPr>
+            </w:pPr>
+            <w:r>
+              <w:rPr>
+                <w:rFonts w:ascii="Courier New" w:hAnsi="Courier New" w:cs="Courier New"/>
+                <w:sz w:val="14"/>
+              </w:rPr>
+              <w:t>CDEPT_NAME</w:t>
+            </w:r>
+          </w:p>
+          <w:p>
+            <w:pPr>
+              <w:pStyle w:val="NoSpacing"/>
+              <w:rPr>
+                <w:rFonts w:ascii="Courier New" w:hAnsi="Courier New" w:cs="Courier New"/>
+                <w:sz w:val="14"/>
+              </w:rPr>
+            </w:pPr>
+            <w:proofErr w:type="gramStart"/>
+            <w:r>
+              <w:rPr>
+                <w:rFonts w:ascii="Courier New" w:hAnsi="Courier New" w:cs="Courier New"/>
+                <w:sz w:val="14"/>
+              </w:rPr>
+              <w:t>Value :</w:t>
+            </w:r>
+            <w:proofErr w:type="gramEnd"/>
+            <w:r>
+              <w:rPr>
+                <w:rFonts w:ascii="Courier New" w:hAnsi="Courier New" w:cs="Courier New"/>
+                <w:sz w:val="14"/>
+              </w:rPr>
+              <w:t xml:space="preserve"> CDEPT_CODE</w:t>
+            </w:r>
+          </w:p>
+        </w:tc>
+        <w:tc>
+          <w:tcPr>
+            <w:tcW w:w="3157" w:type="dxa"/>
+            <w:tcBorders>
+              <w:left w:val="single" w:sz="4" w:space="0" w:color="auto"/>
+              <w:right w:val="single" w:sz="4" w:space="0" w:color="auto"/>
+            </w:tcBorders>
+          </w:tcPr>
+          <w:p>
+            <w:pPr>
+              <w:pStyle w:val="NoSpacing"/>
+              <w:rPr>
+                <w:rFonts w:ascii="Courier New" w:hAnsi="Courier New" w:cs="Courier New"/>
+                <w:sz w:val="14"/>
+              </w:rPr>
+            </w:pPr>
+            <w:r>
+              <w:rPr>
+                <w:rFonts w:ascii="Courier New" w:hAnsi="Courier New" w:cs="Courier New"/>
+                <w:sz w:val="14"/>
+              </w:rPr>
+              <w:t>Textbox &amp; Button Lookup</w:t>
+            </w:r>
+          </w:p>
+        </w:tc>
+        <w:tc>
+          <w:tcPr>
+            <w:tcW w:w="3355" w:type="dxa"/>
+            <w:tcBorders>
+              <w:left w:val="single" w:sz="4" w:space="0" w:color="auto"/>
+            </w:tcBorders>
+          </w:tcPr>
+          <w:p>
+            <w:pPr>
+              <w:pStyle w:val="NoSpacing"/>
+              <w:numPr>
+                <w:ilvl w:val="0"/>
+                <w:numId w:val="37"/>
+              </w:numPr>
+              <w:spacing w:line="276" w:lineRule="auto"/>
+              <w:rPr>
+                <w:rFonts w:ascii="Courier New" w:hAnsi="Courier New" w:cs="Courier New"/>
+                <w:sz w:val="14"/>
+              </w:rPr>
+            </w:pPr>
+            <w:r>
+              <w:rPr>
+                <w:rFonts w:ascii="Courier New" w:hAnsi="Courier New" w:cs="Courier New"/>
+                <w:sz w:val="14"/>
+              </w:rPr>
+              <w:t>Department Name always disabled</w:t>
+            </w:r>
+          </w:p>
+          <w:p>
+            <w:pPr>
+              <w:pStyle w:val="NoSpacing"/>
+              <w:numPr>
+                <w:ilvl w:val="0"/>
+                <w:numId w:val="37"/>
+              </w:numPr>
+              <w:spacing w:line="276" w:lineRule="auto"/>
+              <w:rPr>
+                <w:rFonts w:ascii="Courier New" w:hAnsi="Courier New" w:cs="Courier New"/>
+                <w:sz w:val="14"/>
+              </w:rPr>
+            </w:pPr>
+            <w:r>
+              <w:rPr>
+                <w:rFonts w:ascii="Courier New" w:hAnsi="Courier New" w:cs="Courier New"/>
+                <w:sz w:val="14"/>
+              </w:rPr>
+              <w:t>Dept Code &amp; button lookup always enabled</w:t>
+            </w:r>
+          </w:p>
+          <w:p>
+            <w:pPr>
+              <w:pStyle w:val="NoSpacing"/>
+              <w:numPr>
+                <w:ilvl w:val="0"/>
+                <w:numId w:val="37"/>
+              </w:numPr>
+              <w:rPr>
+                <w:rFonts w:ascii="Courier New" w:hAnsi="Courier New" w:cs="Courier New"/>
+                <w:sz w:val="14"/>
+              </w:rPr>
+            </w:pPr>
+            <w:r>
+              <w:rPr>
+                <w:rFonts w:ascii="Courier New" w:hAnsi="Courier New" w:cs="Courier New"/>
+                <w:sz w:val="14"/>
+              </w:rPr>
+              <w:t xml:space="preserve">Do Lookup </w:t>
+            </w:r>
+            <w:r>
+              <w:rPr>
+                <w:rFonts w:ascii="Courier New" w:hAnsi="Courier New" w:cs="Courier New"/>
+                <w:sz w:val="14"/>
+              </w:rPr>
+              <w:t>GSL00</w:t>
+            </w:r>
+            <w:r>
+              <w:rPr>
+                <w:rFonts w:ascii="Courier New" w:hAnsi="Courier New" w:cs="Courier New"/>
+                <w:sz w:val="14"/>
+              </w:rPr>
+              <w:t>71</w:t>
+            </w:r>
+            <w:r>
+              <w:rPr>
+                <w:rFonts w:ascii="Courier New" w:hAnsi="Courier New" w:cs="Courier New"/>
+                <w:sz w:val="14"/>
+              </w:rPr>
+              <w:t>0</w:t>
+            </w:r>
+            <w:r>
+              <w:rPr>
+                <w:rFonts w:ascii="Courier New" w:hAnsi="Courier New" w:cs="Courier New"/>
+                <w:sz w:val="14"/>
+              </w:rPr>
+              <w:t xml:space="preserve"> DEPARTMENT PROPERTY LOOKUP, </w:t>
+            </w:r>
+            <w:r>
+              <w:rPr>
+                <w:rFonts w:ascii="Courier New" w:hAnsi="Courier New" w:cs="Courier New"/>
+                <w:sz w:val="14"/>
+              </w:rPr>
+              <w:t>Parameter</w:t>
+            </w:r>
+            <w:r>
+              <w:rPr>
+                <w:rFonts w:ascii="Courier New" w:hAnsi="Courier New" w:cs="Courier New"/>
+                <w:sz w:val="14"/>
+              </w:rPr>
+              <w:t>:</w:t>
+            </w:r>
+          </w:p>
+          <w:p>
+            <w:pPr>
+              <w:pStyle w:val="NoSpacing"/>
+              <w:numPr>
+                <w:ilvl w:val="1"/>
+                <w:numId w:val="37"/>
+              </w:numPr>
+              <w:rPr>
+                <w:rFonts w:ascii="Courier New" w:hAnsi="Courier New" w:cs="Courier New"/>
+                <w:sz w:val="14"/>
+              </w:rPr>
+            </w:pPr>
+            <w:r>
+              <w:rPr>
+                <w:rFonts w:ascii="Courier New" w:hAnsi="Courier New" w:cs="Courier New"/>
+                <w:color w:val="984806" w:themeColor="accent6" w:themeShade="80"/>
+                <w:sz w:val="14"/>
+              </w:rPr>
+              <w:t>VAR_COMPANY_ID</w:t>
+            </w:r>
+          </w:p>
+          <w:p>
+            <w:pPr>
+              <w:pStyle w:val="NoSpacing"/>
+              <w:numPr>
+                <w:ilvl w:val="1"/>
+                <w:numId w:val="37"/>
+              </w:numPr>
+              <w:rPr>
+                <w:rFonts w:ascii="Courier New" w:hAnsi="Courier New" w:cs="Courier New"/>
+                <w:sz w:val="14"/>
+              </w:rPr>
+            </w:pPr>
+            <w:r>
+              <w:rPr>
+                <w:rFonts w:ascii="Courier New" w:hAnsi="Courier New" w:cs="Courier New"/>
+                <w:sz w:val="14"/>
+              </w:rPr>
+              <w:t>Selected Property ID (CPROPERTY_ID)</w:t>
+            </w:r>
+          </w:p>
+          <w:p>
+            <w:pPr>
+              <w:pStyle w:val="NoSpacing"/>
+              <w:numPr>
+                <w:ilvl w:val="1"/>
+                <w:numId w:val="37"/>
+              </w:numPr>
+              <w:spacing w:line="276" w:lineRule="auto"/>
+              <w:rPr>
+                <w:rFonts w:ascii="Courier New" w:hAnsi="Courier New" w:cs="Courier New"/>
+                <w:sz w:val="14"/>
+              </w:rPr>
+            </w:pPr>
+            <w:r>
+              <w:rPr>
+                <w:rFonts w:ascii="Courier New" w:hAnsi="Courier New" w:cs="Courier New"/>
+                <w:color w:val="984806" w:themeColor="accent6" w:themeShade="80"/>
+                <w:sz w:val="14"/>
+              </w:rPr>
+              <w:t>VAR_USER_ID</w:t>
+            </w:r>
+          </w:p>
+          <w:p>
+            <w:pPr>
+              <w:pStyle w:val="NoSpacing"/>
+              <w:numPr>
+                <w:ilvl w:val="0"/>
+                <w:numId w:val="37"/>
+              </w:numPr>
+              <w:spacing w:line="276" w:lineRule="auto"/>
+              <w:rPr>
+                <w:rFonts w:ascii="Courier New" w:hAnsi="Courier New" w:cs="Courier New"/>
+                <w:sz w:val="14"/>
+              </w:rPr>
+            </w:pPr>
+            <w:r>
+              <w:rPr>
+                <w:rFonts w:ascii="Courier New" w:hAnsi="Courier New" w:cs="Courier New"/>
+                <w:sz w:val="14"/>
+              </w:rPr>
+              <w:t xml:space="preserve">Set CDEPT_CODE = </w:t>
+            </w:r>
+            <w:proofErr w:type="spellStart"/>
+            <w:proofErr w:type="gramStart"/>
+            <w:r>
+              <w:rPr>
+                <w:rFonts w:ascii="Courier New" w:hAnsi="Courier New" w:cs="Courier New"/>
+                <w:sz w:val="14"/>
+              </w:rPr>
+              <w:t>lookup.CDEPT</w:t>
+            </w:r>
+            <w:proofErr w:type="gramEnd"/>
+            <w:r>
+              <w:rPr>
+                <w:rFonts w:ascii="Courier New" w:hAnsi="Courier New" w:cs="Courier New"/>
+                <w:sz w:val="14"/>
+              </w:rPr>
+              <w:t>_CODE</w:t>
+            </w:r>
+            <w:proofErr w:type="spellEnd"/>
+          </w:p>
+          <w:p>
+            <w:pPr>
+              <w:pStyle w:val="NoSpacing"/>
+              <w:numPr>
+                <w:ilvl w:val="0"/>
+                <w:numId w:val="37"/>
+              </w:numPr>
+              <w:spacing w:line="276" w:lineRule="auto"/>
+              <w:rPr>
+                <w:rFonts w:ascii="Courier New" w:hAnsi="Courier New" w:cs="Courier New"/>
+                <w:sz w:val="14"/>
+              </w:rPr>
+            </w:pPr>
+            <w:r>
+              <w:rPr>
+                <w:rFonts w:ascii="Courier New" w:hAnsi="Courier New" w:cs="Courier New"/>
+                <w:sz w:val="14"/>
+              </w:rPr>
+              <w:t xml:space="preserve">Set CDEPT_NAME = </w:t>
+            </w:r>
+            <w:proofErr w:type="spellStart"/>
+            <w:proofErr w:type="gramStart"/>
+            <w:r>
+              <w:rPr>
+                <w:rFonts w:ascii="Courier New" w:hAnsi="Courier New" w:cs="Courier New"/>
+                <w:sz w:val="14"/>
+              </w:rPr>
+              <w:t>lookup.CDEPT</w:t>
+            </w:r>
+            <w:proofErr w:type="gramEnd"/>
+            <w:r>
+              <w:rPr>
+                <w:rFonts w:ascii="Courier New" w:hAnsi="Courier New" w:cs="Courier New"/>
+                <w:sz w:val="14"/>
+              </w:rPr>
+              <w:t>_NAME</w:t>
+            </w:r>
+            <w:proofErr w:type="spellEnd"/>
+          </w:p>
+          <w:p>
+            <w:pPr>
+              <w:pStyle w:val="NoSpacing"/>
+              <w:numPr>
+                <w:ilvl w:val="0"/>
+                <w:numId w:val="36"/>
+              </w:numPr>
+              <w:ind w:hanging="290"/>
+              <w:rPr>
+                <w:rFonts w:ascii="Courier New" w:hAnsi="Courier New" w:cs="Courier New"/>
+                <w:sz w:val="14"/>
+              </w:rPr>
+            </w:pPr>
+          </w:p>
+        </w:tc>
+      </w:tr>
+      <w:tr>
+        <w:tc>
+          <w:tcPr>
+            <w:tcW w:w="1290" w:type="dxa"/>
+          </w:tcPr>
+          <w:p>
+            <w:pPr>
+              <w:pStyle w:val="NoSpacing"/>
+              <w:rPr>
+                <w:rFonts w:ascii="Courier New" w:hAnsi="Courier New" w:cs="Courier New"/>
+                <w:sz w:val="14"/>
+              </w:rPr>
+            </w:pPr>
+            <w:r>
+              <w:rPr>
+                <w:rFonts w:ascii="Courier New" w:hAnsi="Courier New" w:cs="Courier New"/>
+                <w:sz w:val="14"/>
+                <w:highlight w:val="yellow"/>
+              </w:rPr>
+              <w:t>EVERY CHECKBOX</w:t>
+            </w:r>
+          </w:p>
+        </w:tc>
+        <w:tc>
+          <w:tcPr>
+            <w:tcW w:w="2377" w:type="dxa"/>
+            <w:tcBorders>
+              <w:right w:val="single" w:sz="4" w:space="0" w:color="auto"/>
+            </w:tcBorders>
+          </w:tcPr>
+          <w:p>
+            <w:pPr>
+              <w:pStyle w:val="NoSpacing"/>
+              <w:numPr>
+                <w:ilvl w:val="0"/>
+                <w:numId w:val="38"/>
+              </w:numPr>
+              <w:rPr>
+                <w:rFonts w:ascii="Courier New" w:hAnsi="Courier New" w:cs="Courier New"/>
+                <w:sz w:val="14"/>
+              </w:rPr>
+            </w:pPr>
+            <w:r>
+              <w:rPr>
+                <w:rFonts w:ascii="Courier New" w:hAnsi="Courier New" w:cs="Courier New"/>
+                <w:sz w:val="14"/>
+                <w:highlight w:val="yellow"/>
+              </w:rPr>
+              <w:t>CR1</w:t>
+            </w:r>
+          </w:p>
+        </w:tc>
+        <w:tc>
+          <w:tcPr>
+            <w:tcW w:w="3157" w:type="dxa"/>
+            <w:tcBorders>
+              <w:left w:val="single" w:sz="4" w:space="0" w:color="auto"/>
+              <w:right w:val="single" w:sz="4" w:space="0" w:color="auto"/>
+            </w:tcBorders>
+          </w:tcPr>
+          <w:p>
+            <w:pPr>
+              <w:pStyle w:val="NoSpacing"/>
+              <w:rPr>
+                <w:rFonts w:ascii="Courier New" w:hAnsi="Courier New" w:cs="Courier New"/>
+                <w:sz w:val="14"/>
+              </w:rPr>
+            </w:pPr>
+            <w:r>
+              <w:rPr>
+                <w:rFonts w:ascii="Courier New" w:hAnsi="Courier New" w:cs="Courier New"/>
+                <w:sz w:val="14"/>
+                <w:highlight w:val="yellow"/>
+              </w:rPr>
+              <w:t>Checkbox</w:t>
+            </w:r>
+          </w:p>
+        </w:tc>
+        <w:tc>
+          <w:tcPr>
+            <w:tcW w:w="3355" w:type="dxa"/>
+            <w:tcBorders>
+              <w:left w:val="single" w:sz="4" w:space="0" w:color="auto"/>
+            </w:tcBorders>
+          </w:tcPr>
+          <w:p>
+            <w:pPr>
+              <w:pStyle w:val="NoSpacing"/>
+              <w:numPr>
+                <w:ilvl w:val="0"/>
+                <w:numId w:val="37"/>
+              </w:numPr>
+              <w:spacing w:line="276" w:lineRule="auto"/>
+              <w:rPr>
+                <w:rFonts w:ascii="Courier New" w:hAnsi="Courier New" w:cs="Courier New"/>
+                <w:sz w:val="14"/>
+              </w:rPr>
+            </w:pPr>
+            <w:r>
+              <w:rPr>
+                <w:rFonts w:ascii="Courier New" w:hAnsi="Courier New" w:cs="Courier New"/>
+                <w:sz w:val="14"/>
+                <w:highlight w:val="yellow"/>
+              </w:rPr>
+              <w:t>For Enabled Disabled each component on it right.</w:t>
+            </w:r>
+          </w:p>
+        </w:tc>
+      </w:tr>
+      <w:tr>
+        <w:tc>
+          <w:tcPr>
+            <w:tcW w:w="1290" w:type="dxa"/>
+          </w:tcPr>
+          <w:p>
+            <w:pPr>
+              <w:pStyle w:val="NoSpacing"/>
+              <w:rPr>
+                <w:rFonts w:ascii="Courier New" w:hAnsi="Courier New" w:cs="Courier New"/>
+                <w:sz w:val="14"/>
+              </w:rPr>
+            </w:pPr>
+            <w:r>
+              <w:rPr>
+                <w:rFonts w:ascii="Courier New" w:hAnsi="Courier New" w:cs="Courier New"/>
+                <w:sz w:val="14"/>
+              </w:rPr>
               <w:t>From Reference Date</w:t>
             </w:r>
           </w:p>
@@ -4225,7 +4527,6 @@
                 <w:rFonts w:ascii="Courier New" w:hAnsi="Courier New" w:cs="Courier New"/>
                 <w:sz w:val="14"/>
               </w:rPr>
-              <w:lastRenderedPageBreak/>
               <w:t>To Reference Date</w:t>
             </w:r>
           </w:p>
@@ -4978,6 +5279,7 @@
                 <w:rFonts w:ascii="Courier New" w:hAnsi="Courier New" w:cs="Courier New"/>
                 <w:sz w:val="14"/>
               </w:rPr>
+              <w:lastRenderedPageBreak/>
               <w:t>Do Lookup APL00100 SUPPLIER LOOKUP, Parameter:</w:t>
             </w:r>
           </w:p>
@@ -5145,6 +5447,7 @@
                 <w:rFonts w:ascii="Courier New" w:hAnsi="Courier New" w:cs="Courier New"/>
                 <w:sz w:val="14"/>
               </w:rPr>
+              <w:lastRenderedPageBreak/>
               <w:t>From Reference No</w:t>
             </w:r>
           </w:p>
@@ -6236,7 +6539,6 @@
                 <w:rFonts w:ascii="Courier New" w:hAnsi="Courier New" w:cs="Courier New"/>
                 <w:sz w:val="14"/>
               </w:rPr>
-              <w:lastRenderedPageBreak/>
               <w:t>Currency</w:t>
             </w:r>
           </w:p>
@@ -7072,6 +7374,7 @@
                 <w:rFonts w:ascii="Courier New" w:hAnsi="Courier New" w:cs="Courier New"/>
                 <w:sz w:val="14"/>
               </w:rPr>
+              <w:lastRenderedPageBreak/>
               <w:t>Days Late To</w:t>
             </w:r>
           </w:p>
@@ -8070,7 +8373,7 @@
                     <pic:cNvPicPr/>
                   </pic:nvPicPr>
                   <pic:blipFill>
-                    <a:blip r:embed="rId9"/>
+                    <a:blip r:embed="rId10"/>
                     <a:stretch>
                       <a:fillRect/>
                     </a:stretch>
@@ -8139,7 +8442,7 @@
                 <w:sz w:val="16"/>
               </w:rPr>
             </w:pPr>
-            <w:bookmarkStart w:id="2" w:name="_Hlk152942496"/>
+            <w:bookmarkStart w:id="3" w:name="_Hlk152942496"/>
             <w:r>
               <w:rPr>
                 <w:b/>
@@ -9052,8 +9355,6 @@
               </w:rPr>
               <w:t>ERIO</w:t>
             </w:r>
-            <w:bookmarkStart w:id="3" w:name="_GoBack"/>
-            <w:bookmarkEnd w:id="3"/>
             <w:r>
               <w:rPr>
                 <w:rFonts w:ascii="Courier New" w:hAnsi="Courier New" w:cs="Courier New"/>
@@ -11399,7 +11700,7 @@
         </w:tc>
       </w:tr>
     </w:tbl>
-    <w:bookmarkEnd w:id="2"/>
+    <w:bookmarkEnd w:id="3"/>
     <w:p>
       <w:pPr>
         <w:pStyle w:val="Heading6"/>
@@ -12926,6 +13227,15 @@
                 <w:sz w:val="14"/>
               </w:rPr>
             </w:pPr>
+            <w:r>
+              <w:rPr>
+                <w:rFonts w:cs="Courier New"/>
+                <w:color w:val="FF0000"/>
+                <w:sz w:val="14"/>
+                <w:highlight w:val="yellow"/>
+              </w:rPr>
+              <w:t>CR1</w:t>
+            </w:r>
           </w:p>
         </w:tc>
         <w:tc>
@@ -12944,6 +13254,78 @@
                 <w:sz w:val="14"/>
               </w:rPr>
             </w:pPr>
+            <w:proofErr w:type="spellStart"/>
+            <w:r>
+              <w:rPr>
+                <w:rFonts w:cs="Courier New"/>
+                <w:sz w:val="14"/>
+                <w:highlight w:val="yellow"/>
+              </w:rPr>
+              <w:t>Rubah</w:t>
+            </w:r>
+            <w:proofErr w:type="spellEnd"/>
+            <w:r>
+              <w:rPr>
+                <w:rFonts w:cs="Courier New"/>
+                <w:sz w:val="14"/>
+                <w:highlight w:val="yellow"/>
+              </w:rPr>
+              <w:t xml:space="preserve"> </w:t>
+            </w:r>
+            <w:proofErr w:type="spellStart"/>
+            <w:r>
+              <w:rPr>
+                <w:rFonts w:cs="Courier New"/>
+                <w:sz w:val="14"/>
+                <w:highlight w:val="yellow"/>
+              </w:rPr>
+              <w:t>posisi</w:t>
+            </w:r>
+            <w:proofErr w:type="spellEnd"/>
+            <w:r>
+              <w:rPr>
+                <w:rFonts w:cs="Courier New"/>
+                <w:sz w:val="14"/>
+                <w:highlight w:val="yellow"/>
+              </w:rPr>
+              <w:t xml:space="preserve"> Department dan Period, </w:t>
+            </w:r>
+            <w:proofErr w:type="spellStart"/>
+            <w:r>
+              <w:rPr>
+                <w:rFonts w:cs="Courier New"/>
+                <w:sz w:val="14"/>
+                <w:highlight w:val="yellow"/>
+              </w:rPr>
+              <w:t>tambahan</w:t>
+            </w:r>
+            <w:proofErr w:type="spellEnd"/>
+            <w:r>
+              <w:rPr>
+                <w:rFonts w:cs="Courier New"/>
+                <w:sz w:val="14"/>
+                <w:highlight w:val="yellow"/>
+              </w:rPr>
+              <w:t xml:space="preserve"> checkbox di </w:t>
+            </w:r>
+            <w:proofErr w:type="spellStart"/>
+            <w:r>
+              <w:rPr>
+                <w:rFonts w:cs="Courier New"/>
+                <w:sz w:val="14"/>
+                <w:highlight w:val="yellow"/>
+              </w:rPr>
+              <w:t>beberapa</w:t>
+            </w:r>
+            <w:proofErr w:type="spellEnd"/>
+            <w:r>
+              <w:rPr>
+                <w:rFonts w:cs="Courier New"/>
+                <w:sz w:val="14"/>
+                <w:highlight w:val="yellow"/>
+              </w:rPr>
+              <w:t xml:space="preserve"> component</w:t>
+            </w:r>
           </w:p>
         </w:tc>
         <w:tc>
@@ -13256,8 +13638,8 @@
     </w:tbl>
     <w:p/>
     <w:sectPr>
-      <w:headerReference w:type="default" r:id="rId10"/>
-      <w:footerReference w:type="default" r:id="rId11"/>
+      <w:headerReference w:type="default" r:id="rId11"/>
+      <w:footerReference w:type="default" r:id="rId12"/>
       <w:pgSz w:w="12240" w:h="15840"/>
       <w:pgMar w:top="1440" w:right="1440" w:bottom="1440" w:left="1440" w:header="720" w:footer="720" w:gutter="0"/>
       <w:cols w:space="720"/>
@@ -19505,7 +19887,7 @@
 </file>
 
 <file path=customXml/itemProps1.xml><?xml version="1.0" encoding="utf-8"?>
-<ds:datastoreItem xmlns:ds="http://schemas.openxmlformats.org/officeDocument/2006/customXml" ds:itemID="{E254864C-71D4-4994-9966-57A4C0237765}">
+<ds:datastoreItem xmlns:ds="http://schemas.openxmlformats.org/officeDocument/2006/customXml" ds:itemID="{E68D6A8F-A908-46CB-BCDA-3EBE08ED80F9}">
   <ds:schemaRefs>
     <ds:schemaRef ds:uri="http://schemas.openxmlformats.org/officeDocument/2006/bibliography"/>
   </ds:schemaRefs>

</xml_diff>